<commit_message>
Doc (petites corrections) - itérations.
</commit_message>
<xml_diff>
--- a/documents/v2.0/Itérations.docx
+++ b/documents/v2.0/Itérations.docx
@@ -471,14 +471,18 @@
                         </w:rPr>
                         <w:t xml:space="preserve">Lazhar </w:t>
                       </w:r>
-                      <w:proofErr w:type="spellStart"/>
+                      <w:r>
+                        <w:rPr>
+                          <w:color w:val="FFFFFF" w:themeColor="background1"/>
+                        </w:rPr>
+                        <w:t>F</w:t>
+                      </w:r>
                       <w:r>
                         <w:rPr>
                           <w:color w:val="FFFFFF" w:themeColor="background1"/>
                         </w:rPr>
                         <w:t>arjallah</w:t>
                       </w:r>
-                      <w:proofErr w:type="spellEnd"/>
                     </w:p>
                     <w:p>
                       <w:pPr>
@@ -585,7 +589,7 @@
             </w:rPr>
             <w:fldChar w:fldCharType="separate"/>
           </w:r>
-          <w:hyperlink w:anchor="_Toc260480746" w:history="1">
+          <w:hyperlink w:anchor="_Toc260659733" w:history="1">
             <w:r>
               <w:rPr>
                 <w:rStyle w:val="Lienhypertexte"/>
@@ -612,7 +616,7 @@
                 <w:noProof/>
                 <w:webHidden/>
               </w:rPr>
-              <w:instrText xml:space="preserve"> PAGEREF _Toc260480746 \h </w:instrText>
+              <w:instrText xml:space="preserve"> PAGEREF _Toc260659733 \h </w:instrText>
             </w:r>
             <w:r>
               <w:rPr>
@@ -655,7 +659,7 @@
               <w:lang w:eastAsia="fr-CH"/>
             </w:rPr>
           </w:pPr>
-          <w:hyperlink w:anchor="_Toc260480747" w:history="1">
+          <w:hyperlink w:anchor="_Toc260659734" w:history="1">
             <w:r>
               <w:rPr>
                 <w:rStyle w:val="Lienhypertexte"/>
@@ -682,7 +686,7 @@
                 <w:noProof/>
                 <w:webHidden/>
               </w:rPr>
-              <w:instrText xml:space="preserve"> PAGEREF _Toc260480747 \h </w:instrText>
+              <w:instrText xml:space="preserve"> PAGEREF _Toc260659734 \h </w:instrText>
             </w:r>
             <w:r>
               <w:rPr>
@@ -725,7 +729,7 @@
               <w:lang w:eastAsia="fr-CH"/>
             </w:rPr>
           </w:pPr>
-          <w:hyperlink w:anchor="_Toc260480748" w:history="1">
+          <w:hyperlink w:anchor="_Toc260659735" w:history="1">
             <w:r>
               <w:rPr>
                 <w:rStyle w:val="Lienhypertexte"/>
@@ -752,7 +756,7 @@
                 <w:noProof/>
                 <w:webHidden/>
               </w:rPr>
-              <w:instrText xml:space="preserve"> PAGEREF _Toc260480748 \h </w:instrText>
+              <w:instrText xml:space="preserve"> PAGEREF _Toc260659735 \h </w:instrText>
             </w:r>
             <w:r>
               <w:rPr>
@@ -795,7 +799,7 @@
               <w:lang w:eastAsia="fr-CH"/>
             </w:rPr>
           </w:pPr>
-          <w:hyperlink w:anchor="_Toc260480749" w:history="1">
+          <w:hyperlink w:anchor="_Toc260659736" w:history="1">
             <w:r>
               <w:rPr>
                 <w:rStyle w:val="Lienhypertexte"/>
@@ -822,7 +826,7 @@
                 <w:noProof/>
                 <w:webHidden/>
               </w:rPr>
-              <w:instrText xml:space="preserve"> PAGEREF _Toc260480749 \h </w:instrText>
+              <w:instrText xml:space="preserve"> PAGEREF _Toc260659736 \h </w:instrText>
             </w:r>
             <w:r>
               <w:rPr>
@@ -865,7 +869,7 @@
               <w:lang w:eastAsia="fr-CH"/>
             </w:rPr>
           </w:pPr>
-          <w:hyperlink w:anchor="_Toc260480750" w:history="1">
+          <w:hyperlink w:anchor="_Toc260659737" w:history="1">
             <w:r>
               <w:rPr>
                 <w:rStyle w:val="Lienhypertexte"/>
@@ -892,7 +896,7 @@
                 <w:noProof/>
                 <w:webHidden/>
               </w:rPr>
-              <w:instrText xml:space="preserve"> PAGEREF _Toc260480750 \h </w:instrText>
+              <w:instrText xml:space="preserve"> PAGEREF _Toc260659737 \h </w:instrText>
             </w:r>
             <w:r>
               <w:rPr>
@@ -935,7 +939,7 @@
               <w:lang w:eastAsia="fr-CH"/>
             </w:rPr>
           </w:pPr>
-          <w:hyperlink w:anchor="_Toc260480751" w:history="1">
+          <w:hyperlink w:anchor="_Toc260659738" w:history="1">
             <w:r>
               <w:rPr>
                 <w:rStyle w:val="Lienhypertexte"/>
@@ -962,7 +966,7 @@
                 <w:noProof/>
                 <w:webHidden/>
               </w:rPr>
-              <w:instrText xml:space="preserve"> PAGEREF _Toc260480751 \h </w:instrText>
+              <w:instrText xml:space="preserve"> PAGEREF _Toc260659738 \h </w:instrText>
             </w:r>
             <w:r>
               <w:rPr>
@@ -1012,7 +1016,7 @@
       <w:pPr>
         <w:pStyle w:val="Titre1"/>
       </w:pPr>
-      <w:bookmarkStart w:id="0" w:name="_Toc260480746"/>
+      <w:bookmarkStart w:id="0" w:name="_Toc260659733"/>
       <w:r>
         <w:t>Itérations</w:t>
       </w:r>
@@ -1024,7 +1028,7 @@
         <w:pStyle w:val="Titre2"/>
         <w:spacing w:before="0"/>
       </w:pPr>
-      <w:bookmarkStart w:id="1" w:name="_Toc260480747"/>
+      <w:bookmarkStart w:id="1" w:name="_Toc260659734"/>
       <w:r>
         <w:t>Itération 1</w:t>
       </w:r>
@@ -1130,7 +1134,16 @@
         <w:t xml:space="preserve"> client</w:t>
       </w:r>
       <w:r>
-        <w:t>s pour que ceux-ci puissent</w:t>
+        <w:t>s</w:t>
+      </w:r>
+      <w:r>
+        <w:t>.</w:t>
+      </w:r>
+      <w:r>
+        <w:t xml:space="preserve"> </w:t>
+      </w:r>
+      <w:r>
+        <w:t>Ces derniers peuvent ensuite</w:t>
       </w:r>
       <w:r>
         <w:t xml:space="preserve"> choisir la partie qu’il</w:t>
@@ -1218,7 +1231,13 @@
     </w:p>
     <w:p>
       <w:r>
-        <w:t>- Intégration de tout ceci dans une interface</w:t>
+        <w:t>- Intégration d</w:t>
+      </w:r>
+      <w:r>
+        <w:t>u</w:t>
+      </w:r>
+      <w:r>
+        <w:t xml:space="preserve"> tout dans une interface</w:t>
       </w:r>
       <w:r>
         <w:t xml:space="preserve"> graphique</w:t>
@@ -1447,7 +1466,13 @@
           </w:tcPr>
           <w:p>
             <w:r>
-              <w:t>Etablissement d’une connexion client / serveur avec échange de message</w:t>
+              <w:t>Etabli</w:t>
+            </w:r>
+            <w:r>
+              <w:t xml:space="preserve">r </w:t>
+            </w:r>
+            <w:r>
+              <w:t>une connexion client / serveur avec échange de message</w:t>
             </w:r>
           </w:p>
         </w:tc>
@@ -1601,7 +1626,7 @@
             </w:r>
             <w:proofErr w:type="spellStart"/>
             <w:r>
-              <w:t>Désenregistrement</w:t>
+              <w:t>Désenregistrer</w:t>
             </w:r>
             <w:proofErr w:type="spellEnd"/>
             <w:r>
@@ -1649,13 +1674,22 @@
           </w:tcPr>
           <w:p>
             <w:r>
-              <w:t xml:space="preserve">Mise </w:t>
+              <w:t>Mettre</w:t>
+            </w:r>
+            <w:r>
+              <w:t xml:space="preserve"> </w:t>
             </w:r>
             <w:r>
               <w:t>à</w:t>
             </w:r>
             <w:r>
-              <w:t xml:space="preserve"> jour des informations d’une partie.</w:t>
+              <w:t xml:space="preserve"> jour </w:t>
+            </w:r>
+            <w:r>
+              <w:t>l</w:t>
+            </w:r>
+            <w:r>
+              <w:t>es informations d’une partie.</w:t>
             </w:r>
           </w:p>
         </w:tc>
@@ -1773,7 +1807,7 @@
         <w:pStyle w:val="Titre2"/>
         <w:spacing w:before="0"/>
       </w:pPr>
-      <w:bookmarkStart w:id="2" w:name="_Toc260480748"/>
+      <w:bookmarkStart w:id="2" w:name="_Toc260659735"/>
       <w:r>
         <w:lastRenderedPageBreak/>
         <w:t>Itération 2</w:t>
@@ -1900,7 +1934,13 @@
         <w:t>s</w:t>
       </w:r>
       <w:r>
-        <w:t xml:space="preserve"> certaine) </w:t>
+        <w:t xml:space="preserve"> certaine</w:t>
+      </w:r>
+      <w:r>
+        <w:t>s</w:t>
+      </w:r>
+      <w:r>
+        <w:t xml:space="preserve">) </w:t>
       </w:r>
     </w:p>
     <w:p>
@@ -2012,13 +2052,13 @@
         <w:t>s</w:t>
       </w:r>
       <w:r>
-        <w:t xml:space="preserve"> mais avec une </w:t>
-      </w:r>
-      <w:r>
-        <w:t xml:space="preserve">bien plus </w:t>
-      </w:r>
-      <w:r>
-        <w:t>architecture plus propre</w:t>
+        <w:t xml:space="preserve"> mais avec une architecture </w:t>
+      </w:r>
+      <w:r>
+        <w:t xml:space="preserve">beaucoup </w:t>
+      </w:r>
+      <w:r>
+        <w:t>plus propre</w:t>
       </w:r>
       <w:r>
         <w:t>.</w:t>
@@ -2283,7 +2323,7 @@
       <w:pPr>
         <w:pStyle w:val="Titre2"/>
       </w:pPr>
-      <w:bookmarkStart w:id="3" w:name="_Toc260480749"/>
+      <w:bookmarkStart w:id="3" w:name="_Toc260659736"/>
       <w:r>
         <w:t>Itération 3 –</w:t>
       </w:r>
@@ -2387,7 +2427,25 @@
         </w:tabs>
       </w:pPr>
       <w:r>
-        <w:t>Le serveur de jeu devra être intégrer à l’architecture de l’application (au noyau du jeu). Le client et le serveur pourront alors interagir avec le model (point de vue MVC) du jeu.</w:t>
+        <w:t>Le s</w:t>
+      </w:r>
+      <w:r>
+        <w:t>erveur de jeu devra être intégré</w:t>
+      </w:r>
+      <w:r>
+        <w:t xml:space="preserve"> à l’architecture de l’application (au noyau du jeu). Le client et le serveur pourront alors inte</w:t>
+      </w:r>
+      <w:r>
+        <w:t>ragir avec le modè</w:t>
+      </w:r>
+      <w:r>
+        <w:t>l</w:t>
+      </w:r>
+      <w:r>
+        <w:t>e</w:t>
+      </w:r>
+      <w:r>
+        <w:t xml:space="preserve"> (point de vue MVC) du jeu.</w:t>
       </w:r>
       <w:r>
         <w:t xml:space="preserve"> L’interface du jeu permettra d’illustrer ces changements.</w:t>
@@ -2432,7 +2490,13 @@
         <w:t xml:space="preserve"> et</w:t>
       </w:r>
       <w:r>
-        <w:t xml:space="preserve"> en faire un programme cohérent.</w:t>
+        <w:t xml:space="preserve"> en faire un programme </w:t>
+      </w:r>
+      <w:r>
+        <w:t xml:space="preserve">plus </w:t>
+      </w:r>
+      <w:r>
+        <w:t>cohérent.</w:t>
       </w:r>
       <w:r>
         <w:t xml:space="preserve"> </w:t>
@@ -2459,7 +2523,22 @@
         <w:t xml:space="preserve"> </w:t>
       </w:r>
       <w:r>
-        <w:t>A la fin de cette itération le jeu, le jeu doit pouvoir fonctionner, tous les messages transitant entre le client et le serveur son correctement traité</w:t>
+        <w:t>A la fin de cette itération</w:t>
+      </w:r>
+      <w:r>
+        <w:t>, le jeu doit fonctionner</w:t>
+      </w:r>
+      <w:r>
+        <w:t xml:space="preserve"> et</w:t>
+      </w:r>
+      <w:r>
+        <w:t xml:space="preserve"> tous les messages transitant entre le client et le serveur</w:t>
+      </w:r>
+      <w:r>
+        <w:t xml:space="preserve"> doivent être</w:t>
+      </w:r>
+      <w:r>
+        <w:t xml:space="preserve"> correctement traité</w:t>
       </w:r>
       <w:r>
         <w:t>s</w:t>
@@ -2720,7 +2799,7 @@
         <w:pStyle w:val="Titre2"/>
         <w:spacing w:before="0"/>
       </w:pPr>
-      <w:bookmarkStart w:id="4" w:name="_Toc260480750"/>
+      <w:bookmarkStart w:id="4" w:name="_Toc260659737"/>
       <w:r>
         <w:lastRenderedPageBreak/>
         <w:t>Itération 4</w:t>
@@ -2792,7 +2871,25 @@
         <w:rPr>
           <w:b/>
         </w:rPr>
-        <w:t xml:space="preserve">vrai </w:t>
+        <w:t>« </w:t>
+      </w:r>
+      <w:r>
+        <w:rPr>
+          <w:b/>
+        </w:rPr>
+        <w:t>vrai</w:t>
+      </w:r>
+      <w:r>
+        <w:rPr>
+          <w:b/>
+        </w:rPr>
+        <w:t> »</w:t>
+      </w:r>
+      <w:r>
+        <w:rPr>
+          <w:b/>
+        </w:rPr>
+        <w:t xml:space="preserve"> </w:t>
       </w:r>
       <w:r>
         <w:rPr>
@@ -2803,7 +2900,13 @@
     </w:p>
     <w:p>
       <w:r>
-        <w:t xml:space="preserve">Actuellement, au niveau interface graphique, </w:t>
+        <w:t>Actuellement, au niveau</w:t>
+      </w:r>
+      <w:r>
+        <w:t xml:space="preserve"> de l’</w:t>
+      </w:r>
+      <w:r>
+        <w:t xml:space="preserve">interface graphique, </w:t>
       </w:r>
       <w:r>
         <w:t>notre jeu ressemble plus un à logiciel</w:t>
@@ -2812,7 +2915,19 @@
         <w:t xml:space="preserve"> </w:t>
       </w:r>
       <w:r>
-        <w:t xml:space="preserve">applicatif qu’a  un jeu vidéo. Nous aimerons dans cette itération rendre notre jeu plus attractif en créer une interface </w:t>
+        <w:t>applicatif qu’a  un jeu vidéo. Nous aimer</w:t>
+      </w:r>
+      <w:r>
+        <w:t>i</w:t>
+      </w:r>
+      <w:r>
+        <w:t>ons dans cette itération rendre</w:t>
+      </w:r>
+      <w:r>
+        <w:t xml:space="preserve"> notre jeu plus attractif en créant</w:t>
+      </w:r>
+      <w:r>
+        <w:t xml:space="preserve"> une interface </w:t>
       </w:r>
       <w:r>
         <w:t>plus</w:t>
@@ -2827,7 +2942,13 @@
         <w:t xml:space="preserve">. </w:t>
       </w:r>
       <w:r>
-        <w:t xml:space="preserve">Il serait aussi très bien de </w:t>
+        <w:t xml:space="preserve">Il serait aussi </w:t>
+      </w:r>
+      <w:r>
+        <w:t>intéressant</w:t>
+      </w:r>
+      <w:r>
+        <w:t xml:space="preserve"> de </w:t>
       </w:r>
       <w:r>
         <w:t>concevoir</w:t>
@@ -2872,7 +2993,33 @@
         <w:t>es</w:t>
       </w:r>
       <w:r>
-        <w:t xml:space="preserve"> au jeu pour le rendre plus jouable</w:t>
+        <w:t xml:space="preserve"> au jeu pour le rendre plus </w:t>
+      </w:r>
+      <w:r>
+        <w:t>« </w:t>
+      </w:r>
+      <w:r>
+        <w:t>jouable</w:t>
+      </w:r>
+      <w:r>
+        <w:t> » (</w:t>
+      </w:r>
+      <w:proofErr w:type="spellStart"/>
+      <w:r>
+        <w:rPr>
+          <w:i/>
+        </w:rPr>
+        <w:t>level</w:t>
+      </w:r>
+      <w:proofErr w:type="spellEnd"/>
+      <w:r>
+        <w:rPr>
+          <w:i/>
+        </w:rPr>
+        <w:t xml:space="preserve"> design</w:t>
+      </w:r>
+      <w:r>
+        <w:t>)</w:t>
       </w:r>
       <w:r>
         <w:t>. Cette partie peut paraître bénigne  mais elle est cruciale et très complexe pour ce genre de jeu car il y a énormément d’éléments qui influencent la durée de vie du joueur.</w:t>
@@ -2893,7 +3040,13 @@
         <w:t xml:space="preserve"> implémenter un système de progression dans le mode solo</w:t>
       </w:r>
       <w:r>
-        <w:t xml:space="preserve"> pour que le joueur ressente cette envie de finir complètement le jeu.  </w:t>
+        <w:t xml:space="preserve"> pour que le joueur ressente </w:t>
+      </w:r>
+      <w:r>
+        <w:t>l’</w:t>
+      </w:r>
+      <w:r>
+        <w:t xml:space="preserve">envie de finir complètement le jeu.  </w:t>
       </w:r>
     </w:p>
     <w:p/>
@@ -3181,7 +3334,7 @@
         <w:pStyle w:val="Titre2"/>
         <w:spacing w:before="0"/>
       </w:pPr>
-      <w:bookmarkStart w:id="5" w:name="_Toc260480751"/>
+      <w:bookmarkStart w:id="5" w:name="_Toc260659738"/>
       <w:r>
         <w:t xml:space="preserve">Itération 5 – Serveur Web </w:t>
       </w:r>
@@ -3247,7 +3400,19 @@
     </w:p>
     <w:p>
       <w:r>
-        <w:t>Il s’agit de mettre en place un serveur de web fournissant un service web de sauvegarde et récupération des meilleurs scores pour les différents terrains de jeu. Le but étant de motivé le joueur à faire mieux.</w:t>
+        <w:t>Il s’agit de mettre en place un serveur de web fournissant un service web de sauvegarde et récupération des meilleurs scores pour les différents terrains de jeu. Le but étant de motiv</w:t>
+      </w:r>
+      <w:r>
+        <w:t>er</w:t>
+      </w:r>
+      <w:r>
+        <w:t xml:space="preserve"> le joueur à</w:t>
+      </w:r>
+      <w:r>
+        <w:t xml:space="preserve"> s’améliorer (il doit avoir envie de rejouer le plus souvent possible)</w:t>
+      </w:r>
+      <w:r>
+        <w:t>.</w:t>
       </w:r>
     </w:p>
     <w:p/>
@@ -3265,13 +3430,19 @@
         <w:t xml:space="preserve"> </w:t>
       </w:r>
       <w:r>
-        <w:t>Un system permettant de sauver</w:t>
+        <w:t>Un système</w:t>
+      </w:r>
+      <w:r>
+        <w:t xml:space="preserve"> permettant de sauver</w:t>
       </w:r>
       <w:r>
         <w:t xml:space="preserve"> et voir</w:t>
       </w:r>
       <w:r>
-        <w:t xml:space="preserve"> les meilleures score</w:t>
+        <w:t xml:space="preserve"> les meilleurs score</w:t>
+      </w:r>
+      <w:r>
+        <w:t>s</w:t>
       </w:r>
       <w:r>
         <w:t xml:space="preserve"> de tous les joueurs (du monde)</w:t>
@@ -3581,7 +3752,7 @@
                       <w:rPr>
                         <w:noProof/>
                       </w:rPr>
-                      <w:t>3</w:t>
+                      <w:t>4</w:t>
                     </w:r>
                     <w:r>
                       <w:rPr>
@@ -4860,7 +5031,7 @@
 </file>
 
 <file path=customXml/itemProps2.xml><?xml version="1.0" encoding="utf-8"?>
-<ds:datastoreItem xmlns:ds="http://schemas.openxmlformats.org/officeDocument/2006/customXml" ds:itemID="{C9221941-3D44-4F58-859D-1A2EF37E2B92}">
+<ds:datastoreItem xmlns:ds="http://schemas.openxmlformats.org/officeDocument/2006/customXml" ds:itemID="{A381BD86-CFC7-4520-8CA9-69B4A91E249C}">
   <ds:schemaRefs>
     <ds:schemaRef ds:uri="http://schemas.openxmlformats.org/officeDocument/2006/bibliography"/>
   </ds:schemaRefs>

</xml_diff>